<commit_message>
Styles.xml updated - change text based on theme
</commit_message>
<xml_diff>
--- a/MemoryGame/Testing Documentation/testing_android.docx
+++ b/MemoryGame/Testing Documentation/testing_android.docx
@@ -4,6 +4,15 @@
   <w:body>
     <w:sdt>
       <w:sdtPr>
+        <w:rPr>
+          <w:rFonts w:asciiTheme="minorHAnsi" w:eastAsiaTheme="minorHAnsi" w:hAnsiTheme="minorHAnsi" w:cstheme="minorBidi"/>
+          <w:b w:val="0"/>
+          <w:bCs w:val="0"/>
+          <w:color w:val="auto"/>
+          <w:sz w:val="22"/>
+          <w:szCs w:val="22"/>
+          <w:lang w:val="en-IE" w:eastAsia="en-US"/>
+        </w:rPr>
         <w:id w:val="1774508417"/>
         <w:docPartObj>
           <w:docPartGallery w:val="Table of Contents"/>
@@ -12,12 +21,7 @@
       </w:sdtPr>
       <w:sdtEndPr>
         <w:rPr>
-          <w:rFonts w:asciiTheme="minorHAnsi" w:eastAsiaTheme="minorHAnsi" w:hAnsiTheme="minorHAnsi" w:cstheme="minorBidi"/>
           <w:noProof/>
-          <w:color w:val="auto"/>
-          <w:sz w:val="22"/>
-          <w:szCs w:val="22"/>
-          <w:lang w:val="en-IE" w:eastAsia="en-US"/>
         </w:rPr>
       </w:sdtEndPr>
       <w:sdtContent>
@@ -1527,19 +1531,16 @@
           <w:docGrid w:linePitch="360"/>
         </w:sectPr>
       </w:pPr>
-      <w:bookmarkStart w:id="0" w:name="_GoBack"/>
+    </w:p>
+    <w:p>
+      <w:pPr>
+        <w:pStyle w:val="Heading1"/>
+      </w:pPr>
+      <w:bookmarkStart w:id="0" w:name="_Toc372911659"/>
+      <w:r>
+        <w:t>General Problems</w:t>
+      </w:r>
       <w:bookmarkEnd w:id="0"/>
-    </w:p>
-    <w:p>
-      <w:pPr>
-        <w:pStyle w:val="Heading1"/>
-      </w:pPr>
-      <w:bookmarkStart w:id="1" w:name="_Toc372911659"/>
-      <w:r>
-        <w:lastRenderedPageBreak/>
-        <w:t>General Problems</w:t>
-      </w:r>
-      <w:bookmarkEnd w:id="1"/>
     </w:p>
     <w:p>
       <w:pPr>
@@ -1597,12 +1598,35 @@
     </w:p>
     <w:p>
       <w:pPr>
+        <w:pStyle w:val="ListParagraph"/>
+        <w:numPr>
+          <w:ilvl w:val="0"/>
+          <w:numId w:val="1"/>
+        </w:numPr>
+      </w:pPr>
+      <w:r>
+        <w:t>After restarting background music it only plays once – need to change restart method!</w:t>
+      </w:r>
+    </w:p>
+    <w:p>
+      <w:pPr>
         <w:pStyle w:val="Heading1"/>
       </w:pPr>
-      <w:bookmarkStart w:id="2" w:name="_Toc372911660"/>
+      <w:bookmarkStart w:id="1" w:name="_Toc372911660"/>
       <w:r>
         <w:t>2.2 (API 8)</w:t>
       </w:r>
+      <w:bookmarkEnd w:id="1"/>
+    </w:p>
+    <w:p/>
+    <w:p>
+      <w:pPr>
+        <w:pStyle w:val="Heading1"/>
+      </w:pPr>
+      <w:bookmarkStart w:id="2" w:name="_Toc372911661"/>
+      <w:r>
+        <w:t>2.3 + 2.3.1 + 2.3.2 (API 9)</w:t>
+      </w:r>
       <w:bookmarkEnd w:id="2"/>
     </w:p>
     <w:p/>
@@ -1610,12 +1634,9 @@
       <w:pPr>
         <w:pStyle w:val="Heading1"/>
       </w:pPr>
-      <w:bookmarkStart w:id="3" w:name="_Toc372911661"/>
-      <w:r>
-        <w:t>2.3 + 2.3.1 + 2.3.2 (API 9</w:t>
-      </w:r>
-      <w:r>
-        <w:t>)</w:t>
+      <w:bookmarkStart w:id="3" w:name="_Toc372911662"/>
+      <w:r>
+        <w:t>2.3.3 + 2.3.4 (API 10)</w:t>
       </w:r>
       <w:bookmarkEnd w:id="3"/>
     </w:p>
@@ -1624,9 +1645,17 @@
       <w:pPr>
         <w:pStyle w:val="Heading1"/>
       </w:pPr>
-      <w:bookmarkStart w:id="4" w:name="_Toc372911662"/>
-      <w:r>
-        <w:t>2.3.3 + 2.3.4 (API 10)</w:t>
+      <w:bookmarkStart w:id="4" w:name="_Toc372911663"/>
+      <w:r>
+        <w:t>3.0</w:t>
+      </w:r>
+      <w:proofErr w:type="gramStart"/>
+      <w:r>
+        <w:t>.x</w:t>
+      </w:r>
+      <w:proofErr w:type="gramEnd"/>
+      <w:r>
+        <w:t xml:space="preserve"> (API 11)</w:t>
       </w:r>
       <w:bookmarkEnd w:id="4"/>
     </w:p>
@@ -1635,9 +1664,9 @@
       <w:pPr>
         <w:pStyle w:val="Heading1"/>
       </w:pPr>
-      <w:bookmarkStart w:id="5" w:name="_Toc372911663"/>
-      <w:r>
-        <w:t>3.0</w:t>
+      <w:bookmarkStart w:id="5" w:name="_Toc372911664"/>
+      <w:r>
+        <w:t>3.1</w:t>
       </w:r>
       <w:proofErr w:type="gramStart"/>
       <w:r>
@@ -1645,7 +1674,7 @@
       </w:r>
       <w:proofErr w:type="gramEnd"/>
       <w:r>
-        <w:t xml:space="preserve"> (API 11)</w:t>
+        <w:t xml:space="preserve"> (API12)</w:t>
       </w:r>
       <w:bookmarkEnd w:id="5"/>
     </w:p>
@@ -1654,17 +1683,9 @@
       <w:pPr>
         <w:pStyle w:val="Heading1"/>
       </w:pPr>
-      <w:bookmarkStart w:id="6" w:name="_Toc372911664"/>
-      <w:r>
-        <w:t>3.1</w:t>
-      </w:r>
-      <w:proofErr w:type="gramStart"/>
-      <w:r>
-        <w:t>.x</w:t>
-      </w:r>
-      <w:proofErr w:type="gramEnd"/>
-      <w:r>
-        <w:t xml:space="preserve"> (API12)</w:t>
+      <w:bookmarkStart w:id="6" w:name="_Toc372911665"/>
+      <w:r>
+        <w:t>3.2 (API13)</w:t>
       </w:r>
       <w:bookmarkEnd w:id="6"/>
     </w:p>
@@ -1673,9 +1694,9 @@
       <w:pPr>
         <w:pStyle w:val="Heading1"/>
       </w:pPr>
-      <w:bookmarkStart w:id="7" w:name="_Toc372911665"/>
-      <w:r>
-        <w:t>3.2 (API13)</w:t>
+      <w:bookmarkStart w:id="7" w:name="_Toc372911666"/>
+      <w:r>
+        <w:t>4.0, 4.0.1, 4.0.2 (API 14)</w:t>
       </w:r>
       <w:bookmarkEnd w:id="7"/>
     </w:p>
@@ -1684,198 +1705,150 @@
       <w:pPr>
         <w:pStyle w:val="Heading1"/>
       </w:pPr>
-      <w:bookmarkStart w:id="8" w:name="_Toc372911666"/>
-      <w:r>
-        <w:t>4.0, 4.0.1, 4.0.2 (API 14)</w:t>
+      <w:bookmarkStart w:id="8" w:name="_Toc372911667"/>
+      <w:r>
+        <w:t>4.0.3, 4.0.4 (API 15)</w:t>
       </w:r>
       <w:bookmarkEnd w:id="8"/>
     </w:p>
+    <w:p>
+      <w:pPr>
+        <w:pStyle w:val="Heading1"/>
+      </w:pPr>
+      <w:bookmarkStart w:id="9" w:name="_Toc372911668"/>
+      <w:r>
+        <w:t>4.1, 4.1.1 (API 16)</w:t>
+      </w:r>
+      <w:bookmarkEnd w:id="9"/>
+    </w:p>
+    <w:p>
+      <w:pPr>
+        <w:pStyle w:val="Heading1"/>
+      </w:pPr>
+      <w:bookmarkStart w:id="10" w:name="_Toc372911669"/>
+      <w:r>
+        <w:t>4.2, 4.2.2 (API 17)</w:t>
+      </w:r>
+      <w:bookmarkEnd w:id="10"/>
+    </w:p>
+    <w:p>
+      <w:pPr>
+        <w:pStyle w:val="Heading1"/>
+      </w:pPr>
+      <w:bookmarkStart w:id="11" w:name="_Toc372911670"/>
+      <w:r>
+        <w:t>4.3 (API 18)</w:t>
+      </w:r>
+      <w:bookmarkEnd w:id="11"/>
+    </w:p>
+    <w:p>
+      <w:pPr>
+        <w:pStyle w:val="Heading1"/>
+      </w:pPr>
+      <w:bookmarkStart w:id="12" w:name="_Toc372911671"/>
+      <w:r>
+        <w:t>4.4 (API 19)</w:t>
+      </w:r>
+      <w:bookmarkEnd w:id="12"/>
+    </w:p>
     <w:p/>
     <w:p>
       <w:pPr>
         <w:pStyle w:val="Heading1"/>
       </w:pPr>
-      <w:bookmarkStart w:id="9" w:name="_Toc372911667"/>
-      <w:r>
-        <w:t>4.0.3, 4.0.4 (API 15)</w:t>
-      </w:r>
-      <w:bookmarkEnd w:id="9"/>
+      <w:bookmarkStart w:id="13" w:name="_Toc372911672"/>
+      <w:r>
+        <w:t>Very small phone</w:t>
+      </w:r>
+      <w:bookmarkEnd w:id="13"/>
     </w:p>
     <w:p>
       <w:pPr>
         <w:pStyle w:val="Heading1"/>
       </w:pPr>
-      <w:bookmarkStart w:id="10" w:name="_Toc372911668"/>
-      <w:r>
-        <w:t>4.1, 4.1.1 (API 16)</w:t>
-      </w:r>
-      <w:bookmarkEnd w:id="10"/>
+      <w:bookmarkStart w:id="14" w:name="_Toc372911673"/>
+      <w:r>
+        <w:t>Small phone</w:t>
+      </w:r>
+      <w:bookmarkEnd w:id="14"/>
     </w:p>
     <w:p>
       <w:pPr>
         <w:pStyle w:val="Heading1"/>
       </w:pPr>
-      <w:bookmarkStart w:id="11" w:name="_Toc372911669"/>
-      <w:r>
-        <w:t>4.2, 4.2.2 (API 17)</w:t>
-      </w:r>
-      <w:bookmarkEnd w:id="11"/>
+      <w:bookmarkStart w:id="15" w:name="_Toc372911674"/>
+      <w:r>
+        <w:t>Medium Phone</w:t>
+      </w:r>
+      <w:bookmarkEnd w:id="15"/>
+    </w:p>
+    <w:p/>
+    <w:p>
+      <w:r>
+        <w:t>Tested on Galaxy S3 4.8” (4.3) – runs okay but buttons need to be centred</w:t>
+      </w:r>
     </w:p>
     <w:p>
       <w:pPr>
         <w:pStyle w:val="Heading1"/>
       </w:pPr>
-      <w:bookmarkStart w:id="12" w:name="_Toc372911670"/>
-      <w:r>
-        <w:t>4.3 (API 18)</w:t>
-      </w:r>
-      <w:bookmarkEnd w:id="12"/>
+      <w:bookmarkStart w:id="16" w:name="_Toc372911675"/>
+      <w:r>
+        <w:t>Large Phone</w:t>
+      </w:r>
+      <w:bookmarkEnd w:id="16"/>
     </w:p>
     <w:p>
       <w:pPr>
         <w:pStyle w:val="Heading1"/>
       </w:pPr>
-      <w:bookmarkStart w:id="13" w:name="_Toc372911671"/>
-      <w:r>
-        <w:t>4.4 (API 19)</w:t>
-      </w:r>
-      <w:bookmarkEnd w:id="13"/>
+      <w:bookmarkStart w:id="17" w:name="_Toc372911676"/>
+      <w:r>
+        <w:t>Very large Phone</w:t>
+      </w:r>
+      <w:bookmarkEnd w:id="17"/>
     </w:p>
     <w:p/>
     <w:p>
       <w:pPr>
         <w:pStyle w:val="Heading1"/>
       </w:pPr>
-      <w:bookmarkStart w:id="14" w:name="_Toc372911672"/>
-      <w:r>
-        <w:lastRenderedPageBreak/>
-        <w:t>Very small phone</w:t>
-      </w:r>
-      <w:bookmarkEnd w:id="14"/>
+      <w:bookmarkStart w:id="18" w:name="_Toc372911677"/>
+      <w:r>
+        <w:t>Small Tablet</w:t>
+      </w:r>
+      <w:bookmarkEnd w:id="18"/>
+    </w:p>
+    <w:p/>
+    <w:p>
+      <w:r>
+        <w:t>Tested on Nexus 7” (4.3) – runs okay but buttons are very small</w:t>
+      </w:r>
     </w:p>
     <w:p>
       <w:pPr>
         <w:pStyle w:val="Heading1"/>
       </w:pPr>
-      <w:bookmarkStart w:id="15" w:name="_Toc372911673"/>
-      <w:r>
-        <w:t>Small phone</w:t>
-      </w:r>
-      <w:bookmarkEnd w:id="15"/>
+      <w:bookmarkStart w:id="19" w:name="_Toc372911678"/>
+      <w:r>
+        <w:t>Medium Tablet</w:t>
+      </w:r>
+      <w:bookmarkEnd w:id="19"/>
     </w:p>
     <w:p>
       <w:pPr>
         <w:pStyle w:val="Heading1"/>
       </w:pPr>
-      <w:bookmarkStart w:id="16" w:name="_Toc372911674"/>
-      <w:r>
-        <w:t>Medium Phone</w:t>
-      </w:r>
-      <w:bookmarkEnd w:id="16"/>
+      <w:bookmarkStart w:id="20" w:name="_Toc372911679"/>
+      <w:r>
+        <w:t>Large Tablet</w:t>
+      </w:r>
+      <w:bookmarkEnd w:id="20"/>
     </w:p>
     <w:p/>
     <w:p>
       <w:r>
-        <w:t xml:space="preserve">Tested on </w:t>
-      </w:r>
-      <w:r>
-        <w:t>Galaxy S3</w:t>
-      </w:r>
-      <w:r>
-        <w:t xml:space="preserve"> </w:t>
-      </w:r>
-      <w:r>
-        <w:t>4.8</w:t>
-      </w:r>
-      <w:r>
-        <w:t xml:space="preserve">” (4.3) – runs okay but buttons </w:t>
-      </w:r>
-      <w:r>
-        <w:t>need to be centred</w:t>
-      </w:r>
-    </w:p>
-    <w:p>
-      <w:pPr>
-        <w:pStyle w:val="Heading1"/>
-      </w:pPr>
-      <w:bookmarkStart w:id="17" w:name="_Toc372911675"/>
-      <w:r>
-        <w:t>Large Phone</w:t>
-      </w:r>
-      <w:bookmarkEnd w:id="17"/>
-    </w:p>
-    <w:p>
-      <w:pPr>
-        <w:pStyle w:val="Heading1"/>
-      </w:pPr>
-      <w:bookmarkStart w:id="18" w:name="_Toc372911676"/>
-      <w:r>
-        <w:t>Very large Phone</w:t>
-      </w:r>
-      <w:bookmarkEnd w:id="18"/>
-    </w:p>
-    <w:p/>
-    <w:p>
-      <w:pPr>
-        <w:pStyle w:val="Heading1"/>
-      </w:pPr>
-      <w:bookmarkStart w:id="19" w:name="_Toc372911677"/>
-      <w:r>
-        <w:t>Small Tablet</w:t>
-      </w:r>
-      <w:bookmarkEnd w:id="19"/>
-    </w:p>
-    <w:p/>
-    <w:p>
-      <w:r>
-        <w:t>Tested on Nexus 7” (4.3) – runs okay but buttons are very small</w:t>
-      </w:r>
-    </w:p>
-    <w:p>
-      <w:pPr>
-        <w:pStyle w:val="Heading1"/>
-      </w:pPr>
-      <w:bookmarkStart w:id="20" w:name="_Toc372911678"/>
-      <w:r>
-        <w:t>Medium Tablet</w:t>
-      </w:r>
-      <w:bookmarkEnd w:id="20"/>
-    </w:p>
-    <w:p>
-      <w:pPr>
-        <w:pStyle w:val="Heading1"/>
-      </w:pPr>
-      <w:bookmarkStart w:id="21" w:name="_Toc372911679"/>
-      <w:r>
-        <w:t>Large Tablet</w:t>
-      </w:r>
-      <w:bookmarkEnd w:id="21"/>
-    </w:p>
-    <w:p/>
-    <w:p>
-      <w:r>
-        <w:t xml:space="preserve">Tested on </w:t>
-      </w:r>
-      <w:r>
-        <w:t>Galaxy Tab 10.1</w:t>
-      </w:r>
-      <w:r>
-        <w:t xml:space="preserve">” </w:t>
-      </w:r>
-      <w:r>
-        <w:t>(</w:t>
-      </w:r>
-      <w:r>
-        <w:t>4.</w:t>
-      </w:r>
-      <w:r>
-        <w:t>1)</w:t>
-      </w:r>
-      <w:r>
-        <w:t xml:space="preserve"> – runs okay but buttons are </w:t>
-      </w:r>
-      <w:r>
-        <w:t>tiny</w:t>
+        <w:t>Tested on Galaxy Tab 10.1” (4.1) – runs okay but buttons are tiny</w:t>
       </w:r>
     </w:p>
     <w:p/>
@@ -2914,7 +2887,7 @@
 </file>
 
 <file path=customXml/itemProps1.xml><?xml version="1.0" encoding="utf-8"?>
-<ds:datastoreItem xmlns:ds="http://schemas.openxmlformats.org/officeDocument/2006/customXml" ds:itemID="{731F3E68-89C3-4D43-B969-00DB970BEBD4}">
+<ds:datastoreItem xmlns:ds="http://schemas.openxmlformats.org/officeDocument/2006/customXml" ds:itemID="{73A506AC-55E7-4D79-8009-445FB4E73F4D}">
   <ds:schemaRefs>
     <ds:schemaRef ds:uri="http://schemas.openxmlformats.org/officeDocument/2006/bibliography"/>
   </ds:schemaRefs>

</xml_diff>